<commit_message>
completed activity frame in userPage.php' .
</commit_message>
<xml_diff>
--- a/doc/task.docx
+++ b/doc/task.docx
@@ -108,11 +108,7 @@
           <w:tcPr>
             <w:tcW w:w="3661" w:type="dxa"/>
           </w:tcPr>
-          <w:p>
-            <w:r>
-              <w:t>Simone</w:t>
-            </w:r>
-          </w:p>
+          <w:p/>
         </w:tc>
       </w:tr>
       <w:tr>
@@ -139,11 +135,7 @@
           <w:tcPr>
             <w:tcW w:w="3661" w:type="dxa"/>
           </w:tcPr>
-          <w:p>
-            <w:r>
-              <w:t>Simone</w:t>
-            </w:r>
-          </w:p>
+          <w:p/>
         </w:tc>
       </w:tr>
       <w:tr>
@@ -170,11 +162,7 @@
           <w:tcPr>
             <w:tcW w:w="3661" w:type="dxa"/>
           </w:tcPr>
-          <w:p>
-            <w:r>
-              <w:t>Simone</w:t>
-            </w:r>
-          </w:p>
+          <w:p/>
         </w:tc>
       </w:tr>
       <w:tr>
@@ -201,11 +189,7 @@
           <w:tcPr>
             <w:tcW w:w="3661" w:type="dxa"/>
           </w:tcPr>
-          <w:p>
-            <w:r>
-              <w:t>Simone</w:t>
-            </w:r>
-          </w:p>
+          <w:p/>
         </w:tc>
       </w:tr>
       <w:tr>
@@ -232,11 +216,7 @@
           <w:tcPr>
             <w:tcW w:w="3661" w:type="dxa"/>
           </w:tcPr>
-          <w:p>
-            <w:r>
-              <w:t>Simone</w:t>
-            </w:r>
-          </w:p>
+          <w:p/>
         </w:tc>
       </w:tr>
       <w:tr>
@@ -263,42 +243,7 @@
           <w:tcPr>
             <w:tcW w:w="3661" w:type="dxa"/>
           </w:tcPr>
-          <w:p>
-            <w:r>
-              <w:t>Simone</w:t>
-            </w:r>
-          </w:p>
-        </w:tc>
-      </w:tr>
-      <w:tr>
-        <w:trPr>
-          <w:trHeight w:val="739"/>
-        </w:trPr>
-        <w:tc>
-          <w:tcPr>
-            <w:tcW w:w="1930" w:type="dxa"/>
-          </w:tcPr>
-          <w:p/>
-        </w:tc>
-        <w:tc>
-          <w:tcPr>
-            <w:tcW w:w="3661" w:type="dxa"/>
-          </w:tcPr>
-          <w:p>
-            <w:r>
-              <w:t>login</w:t>
-            </w:r>
-          </w:p>
-        </w:tc>
-        <w:tc>
-          <w:tcPr>
-            <w:tcW w:w="3661" w:type="dxa"/>
-          </w:tcPr>
-          <w:p>
-            <w:r>
-              <w:t>Simone</w:t>
-            </w:r>
-          </w:p>
+          <w:p/>
         </w:tc>
       </w:tr>
       <w:tr>
@@ -337,11 +282,7 @@
           <w:tcPr>
             <w:tcW w:w="3661" w:type="dxa"/>
           </w:tcPr>
-          <w:p>
-            <w:r>
-              <w:t>Amedeo</w:t>
-            </w:r>
-          </w:p>
+          <w:p/>
         </w:tc>
       </w:tr>
       <w:tr>
@@ -368,11 +309,7 @@
           <w:tcPr>
             <w:tcW w:w="3661" w:type="dxa"/>
           </w:tcPr>
-          <w:p>
-            <w:r>
-              <w:t>Amedeo</w:t>
-            </w:r>
-          </w:p>
+          <w:p/>
         </w:tc>
       </w:tr>
       <w:tr>
@@ -399,13 +336,153 @@
           <w:tcPr>
             <w:tcW w:w="3661" w:type="dxa"/>
           </w:tcPr>
-          <w:p>
-            <w:r>
-              <w:t>Amedeo</w:t>
-            </w:r>
+          <w:p/>
+        </w:tc>
+      </w:tr>
+      <w:tr>
+        <w:trPr>
+          <w:trHeight w:val="739"/>
+        </w:trPr>
+        <w:tc>
+          <w:tcPr>
+            <w:tcW w:w="1930" w:type="dxa"/>
+          </w:tcPr>
+          <w:p>
+            <w:pPr>
+              <w:rPr>
+                <w:b/>
+              </w:rPr>
+            </w:pPr>
             <w:bookmarkStart w:id="0" w:name="_GoBack"/>
             <w:bookmarkEnd w:id="0"/>
           </w:p>
+        </w:tc>
+        <w:tc>
+          <w:tcPr>
+            <w:tcW w:w="3661" w:type="dxa"/>
+          </w:tcPr>
+          <w:p/>
+        </w:tc>
+        <w:tc>
+          <w:tcPr>
+            <w:tcW w:w="3661" w:type="dxa"/>
+          </w:tcPr>
+          <w:p/>
+        </w:tc>
+      </w:tr>
+      <w:tr>
+        <w:trPr>
+          <w:trHeight w:val="739"/>
+        </w:trPr>
+        <w:tc>
+          <w:tcPr>
+            <w:tcW w:w="1930" w:type="dxa"/>
+          </w:tcPr>
+          <w:p/>
+        </w:tc>
+        <w:tc>
+          <w:tcPr>
+            <w:tcW w:w="3661" w:type="dxa"/>
+          </w:tcPr>
+          <w:p/>
+        </w:tc>
+        <w:tc>
+          <w:tcPr>
+            <w:tcW w:w="3661" w:type="dxa"/>
+          </w:tcPr>
+          <w:p/>
+        </w:tc>
+      </w:tr>
+      <w:tr>
+        <w:trPr>
+          <w:trHeight w:val="739"/>
+        </w:trPr>
+        <w:tc>
+          <w:tcPr>
+            <w:tcW w:w="1930" w:type="dxa"/>
+          </w:tcPr>
+          <w:p/>
+        </w:tc>
+        <w:tc>
+          <w:tcPr>
+            <w:tcW w:w="3661" w:type="dxa"/>
+          </w:tcPr>
+          <w:p/>
+        </w:tc>
+        <w:tc>
+          <w:tcPr>
+            <w:tcW w:w="3661" w:type="dxa"/>
+          </w:tcPr>
+          <w:p/>
+        </w:tc>
+      </w:tr>
+      <w:tr>
+        <w:trPr>
+          <w:trHeight w:val="739"/>
+        </w:trPr>
+        <w:tc>
+          <w:tcPr>
+            <w:tcW w:w="1930" w:type="dxa"/>
+          </w:tcPr>
+          <w:p/>
+        </w:tc>
+        <w:tc>
+          <w:tcPr>
+            <w:tcW w:w="3661" w:type="dxa"/>
+          </w:tcPr>
+          <w:p/>
+        </w:tc>
+        <w:tc>
+          <w:tcPr>
+            <w:tcW w:w="3661" w:type="dxa"/>
+          </w:tcPr>
+          <w:p/>
+        </w:tc>
+      </w:tr>
+      <w:tr>
+        <w:trPr>
+          <w:trHeight w:val="739"/>
+        </w:trPr>
+        <w:tc>
+          <w:tcPr>
+            <w:tcW w:w="1930" w:type="dxa"/>
+          </w:tcPr>
+          <w:p/>
+        </w:tc>
+        <w:tc>
+          <w:tcPr>
+            <w:tcW w:w="3661" w:type="dxa"/>
+          </w:tcPr>
+          <w:p/>
+        </w:tc>
+        <w:tc>
+          <w:tcPr>
+            <w:tcW w:w="3661" w:type="dxa"/>
+          </w:tcPr>
+          <w:p/>
+        </w:tc>
+      </w:tr>
+      <w:tr>
+        <w:trPr>
+          <w:trHeight w:val="739"/>
+        </w:trPr>
+        <w:tc>
+          <w:tcPr>
+            <w:tcW w:w="1930" w:type="dxa"/>
+          </w:tcPr>
+          <w:p/>
+        </w:tc>
+        <w:tc>
+          <w:tcPr>
+            <w:tcW w:w="3661" w:type="dxa"/>
+          </w:tcPr>
+          <w:p/>
+        </w:tc>
+        <w:tc>
+          <w:tcPr>
+            <w:tcW w:w="3661" w:type="dxa"/>
+          </w:tcPr>
+          <w:p/>
         </w:tc>
       </w:tr>
     </w:tbl>

</xml_diff>